<commit_message>
adicionando documentação sobre o sistema Abrigue-se e links de apresentação
</commit_message>
<xml_diff>
--- a/JAVA ADVANCED.docx
+++ b/JAVA ADVANCED.docx
@@ -64,19 +64,7 @@
         <w:t>Larissa Araújo Gama Alvarenga</w:t>
       </w:r>
       <w:r>
-        <w:t xml:space="preserve"> </w:t>
-      </w:r>
-      <w:r>
-        <w:t>-</w:t>
-      </w:r>
-      <w:r>
-        <w:t xml:space="preserve"> 96496</w:t>
-      </w:r>
-      <w:r>
-        <w:t xml:space="preserve"> - </w:t>
-      </w:r>
-      <w:r>
-        <w:t>2TDSPS</w:t>
+        <w:t xml:space="preserve"> - 96496 - 2TDSPS</w:t>
       </w:r>
     </w:p>
     <w:p>
@@ -481,26 +469,60 @@
         </w:rPr>
         <w:t>LINK APRESENTAÇÃO</w:t>
       </w:r>
-    </w:p>
-    <w:p>
-      <w:pPr>
-        <w:jc w:val="both"/>
-      </w:pPr>
-    </w:p>
-    <w:p>
-      <w:pPr>
-        <w:jc w:val="both"/>
-      </w:pPr>
-    </w:p>
-    <w:p>
-      <w:pPr>
-        <w:jc w:val="both"/>
-      </w:pPr>
-    </w:p>
-    <w:p>
-      <w:pPr>
-        <w:jc w:val="both"/>
-      </w:pPr>
+      <w:r>
+        <w:rPr>
+          <w:b/>
+          <w:bCs/>
+        </w:rPr>
+        <w:t xml:space="preserve"> ENTREGA</w:t>
+      </w:r>
+    </w:p>
+    <w:p>
+      <w:pPr>
+        <w:jc w:val="both"/>
+      </w:pPr>
+      <w:hyperlink r:id="rId7" w:history="1">
+        <w:r>
+          <w:rPr>
+            <w:rStyle w:val="Hyperlink"/>
+          </w:rPr>
+          <w:t>https://www.youtube.com/watch?v=8NgFvEyvbDc</w:t>
+        </w:r>
+      </w:hyperlink>
+    </w:p>
+    <w:p>
+      <w:pPr>
+        <w:jc w:val="both"/>
+      </w:pPr>
+    </w:p>
+    <w:p>
+      <w:pPr>
+        <w:jc w:val="both"/>
+        <w:rPr>
+          <w:b/>
+          <w:bCs/>
+        </w:rPr>
+      </w:pPr>
+      <w:r>
+        <w:rPr>
+          <w:b/>
+          <w:bCs/>
+        </w:rPr>
+        <w:t>LINK APRESENTAÇÃO PITCH</w:t>
+      </w:r>
+    </w:p>
+    <w:p>
+      <w:pPr>
+        <w:jc w:val="both"/>
+      </w:pPr>
+      <w:hyperlink r:id="rId8" w:history="1">
+        <w:r>
+          <w:rPr>
+            <w:rStyle w:val="Hyperlink"/>
+          </w:rPr>
+          <w:t>https://www.youtube.com/watch?v=DkNgM5Sk05s</w:t>
+        </w:r>
+      </w:hyperlink>
     </w:p>
     <w:p>
       <w:pPr>
@@ -1091,7 +1113,19 @@
         <w:t>Idiomas Suportados</w:t>
       </w:r>
       <w:r>
-        <w:t>: Português (PT-BR) e Inglês (EN)</w:t>
+        <w:t xml:space="preserve">: </w:t>
+      </w:r>
+      <w:r>
+        <w:t>português</w:t>
+      </w:r>
+      <w:r>
+        <w:t xml:space="preserve"> (PT-BR) e </w:t>
+      </w:r>
+      <w:r>
+        <w:t>inglês</w:t>
+      </w:r>
+      <w:r>
+        <w:t xml:space="preserve"> (EN)</w:t>
       </w:r>
     </w:p>
     <w:p>
@@ -1172,66 +1206,11 @@
           <w:bCs/>
         </w:rPr>
       </w:pPr>
-    </w:p>
-    <w:p>
-      <w:pPr>
-        <w:jc w:val="both"/>
-        <w:rPr>
-          <w:b/>
-          <w:bCs/>
-        </w:rPr>
-      </w:pPr>
-    </w:p>
-    <w:p>
-      <w:pPr>
-        <w:jc w:val="both"/>
-        <w:rPr>
-          <w:b/>
-          <w:bCs/>
-        </w:rPr>
-      </w:pPr>
-    </w:p>
-    <w:p>
-      <w:pPr>
-        <w:jc w:val="both"/>
-        <w:rPr>
-          <w:b/>
-          <w:bCs/>
-        </w:rPr>
-      </w:pPr>
-    </w:p>
-    <w:p>
-      <w:pPr>
-        <w:jc w:val="both"/>
-        <w:rPr>
-          <w:b/>
-          <w:bCs/>
-        </w:rPr>
-      </w:pPr>
-    </w:p>
-    <w:p>
-      <w:pPr>
-        <w:jc w:val="both"/>
-        <w:rPr>
-          <w:b/>
-          <w:bCs/>
-        </w:rPr>
-      </w:pPr>
-    </w:p>
-    <w:p>
-      <w:pPr>
-        <w:jc w:val="both"/>
-        <w:rPr>
-          <w:b/>
-          <w:bCs/>
-        </w:rPr>
-      </w:pPr>
-      <w:r>
-        <w:rPr>
-          <w:b/>
-          <w:bCs/>
-        </w:rPr>
-        <w:lastRenderedPageBreak/>
+      <w:r>
+        <w:rPr>
+          <w:b/>
+          <w:bCs/>
+        </w:rPr>
         <w:t>6. Spring AI</w:t>
       </w:r>
     </w:p>
@@ -1318,6 +1297,7 @@
         <w:jc w:val="both"/>
       </w:pPr>
       <w:r>
+        <w:lastRenderedPageBreak/>
         <w:t>Identificação de problemas críticos</w:t>
       </w:r>
     </w:p>
@@ -3623,6 +3603,7 @@
   <w:style w:type="character" w:default="1" w:styleId="Fontepargpadro">
     <w:name w:val="Default Paragraph Font"/>
     <w:uiPriority w:val="1"/>
+    <w:semiHidden/>
     <w:unhideWhenUsed/>
   </w:style>
   <w:style w:type="table" w:default="1" w:styleId="Tabelanormal">

</xml_diff>